<commit_message>
OLTP development of complex queries
</commit_message>
<xml_diff>
--- a/Actual Chinook Playlist Protype UX Processing Plan.docx
+++ b/Actual Chinook Playlist Protype UX Processing Plan.docx
@@ -215,6 +215,154 @@
           <w:lang w:val="en-CA"/>
         </w:rPr>
       </w:pPr>
+      <w:r>
+        <w:rPr>
+          <w:noProof/>
+        </w:rPr>
+        <mc:AlternateContent>
+          <mc:Choice Requires="wps">
+            <w:drawing>
+              <wp:anchor distT="0" distB="0" distL="114300" distR="114300" simplePos="0" relativeHeight="251669504" behindDoc="0" locked="0" layoutInCell="1" allowOverlap="1">
+                <wp:simplePos x="0" y="0"/>
+                <wp:positionH relativeFrom="column">
+                  <wp:posOffset>1255594</wp:posOffset>
+                </wp:positionH>
+                <wp:positionV relativeFrom="paragraph">
+                  <wp:posOffset>3607994</wp:posOffset>
+                </wp:positionV>
+                <wp:extent cx="320722" cy="348018"/>
+                <wp:effectExtent l="0" t="0" r="3175" b="0"/>
+                <wp:wrapNone/>
+                <wp:docPr id="4" name="Rectangle 4"/>
+                <wp:cNvGraphicFramePr/>
+                <a:graphic xmlns:a="http://schemas.openxmlformats.org/drawingml/2006/main">
+                  <a:graphicData uri="http://schemas.microsoft.com/office/word/2010/wordprocessingShape">
+                    <wps:wsp>
+                      <wps:cNvSpPr/>
+                      <wps:spPr>
+                        <a:xfrm>
+                          <a:off x="0" y="0"/>
+                          <a:ext cx="320722" cy="348018"/>
+                        </a:xfrm>
+                        <a:prstGeom prst="rect">
+                          <a:avLst/>
+                        </a:prstGeom>
+                        <a:solidFill>
+                          <a:schemeClr val="bg1"/>
+                        </a:solidFill>
+                        <a:ln>
+                          <a:noFill/>
+                        </a:ln>
+                      </wps:spPr>
+                      <wps:style>
+                        <a:lnRef idx="2">
+                          <a:schemeClr val="accent1">
+                            <a:shade val="50000"/>
+                          </a:schemeClr>
+                        </a:lnRef>
+                        <a:fillRef idx="1">
+                          <a:schemeClr val="accent1"/>
+                        </a:fillRef>
+                        <a:effectRef idx="0">
+                          <a:schemeClr val="accent1"/>
+                        </a:effectRef>
+                        <a:fontRef idx="minor">
+                          <a:schemeClr val="lt1"/>
+                        </a:fontRef>
+                      </wps:style>
+                      <wps:bodyPr rot="0" spcFirstLastPara="0" vertOverflow="overflow" horzOverflow="overflow" vert="horz" wrap="square" lIns="91440" tIns="45720" rIns="91440" bIns="45720" numCol="1" spcCol="0" rtlCol="0" fromWordArt="0" anchor="ctr" anchorCtr="0" forceAA="0" compatLnSpc="1">
+                        <a:prstTxWarp prst="textNoShape">
+                          <a:avLst/>
+                        </a:prstTxWarp>
+                        <a:noAutofit/>
+                      </wps:bodyPr>
+                    </wps:wsp>
+                  </a:graphicData>
+                </a:graphic>
+              </wp:anchor>
+            </w:drawing>
+          </mc:Choice>
+          <mc:Fallback>
+            <w:pict>
+              <v:rect w14:anchorId="79619099" id="Rectangle 4" o:spid="_x0000_s1026" style="position:absolute;margin-left:98.85pt;margin-top:284.1pt;width:25.25pt;height:27.4pt;z-index:251669504;visibility:visible;mso-wrap-style:square;mso-wrap-distance-left:9pt;mso-wrap-distance-top:0;mso-wrap-distance-right:9pt;mso-wrap-distance-bottom:0;mso-position-horizontal:absolute;mso-position-horizontal-relative:text;mso-position-vertical:absolute;mso-position-vertical-relative:text;v-text-anchor:middle" o:gfxdata="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" fillcolor="white [3212]" stroked="f" strokeweight="1pt"/>
+            </w:pict>
+          </mc:Fallback>
+        </mc:AlternateContent>
+      </w:r>
+      <w:r>
+        <w:rPr>
+          <w:noProof/>
+        </w:rPr>
+        <mc:AlternateContent>
+          <mc:Choice Requires="wps">
+            <w:drawing>
+              <wp:anchor distT="0" distB="0" distL="114300" distR="114300" simplePos="0" relativeHeight="251668480" behindDoc="0" locked="0" layoutInCell="1" allowOverlap="1">
+                <wp:simplePos x="0" y="0"/>
+                <wp:positionH relativeFrom="column">
+                  <wp:posOffset>1235122</wp:posOffset>
+                </wp:positionH>
+                <wp:positionV relativeFrom="paragraph">
+                  <wp:posOffset>503129</wp:posOffset>
+                </wp:positionV>
+                <wp:extent cx="313899" cy="361665"/>
+                <wp:effectExtent l="0" t="0" r="0" b="635"/>
+                <wp:wrapNone/>
+                <wp:docPr id="2" name="Rectangle 2"/>
+                <wp:cNvGraphicFramePr/>
+                <a:graphic xmlns:a="http://schemas.openxmlformats.org/drawingml/2006/main">
+                  <a:graphicData uri="http://schemas.microsoft.com/office/word/2010/wordprocessingShape">
+                    <wps:wsp>
+                      <wps:cNvSpPr/>
+                      <wps:spPr>
+                        <a:xfrm>
+                          <a:off x="0" y="0"/>
+                          <a:ext cx="313899" cy="361665"/>
+                        </a:xfrm>
+                        <a:prstGeom prst="rect">
+                          <a:avLst/>
+                        </a:prstGeom>
+                        <a:solidFill>
+                          <a:schemeClr val="bg1"/>
+                        </a:solidFill>
+                        <a:ln>
+                          <a:noFill/>
+                        </a:ln>
+                      </wps:spPr>
+                      <wps:style>
+                        <a:lnRef idx="2">
+                          <a:schemeClr val="accent1">
+                            <a:shade val="50000"/>
+                          </a:schemeClr>
+                        </a:lnRef>
+                        <a:fillRef idx="1">
+                          <a:schemeClr val="accent1"/>
+                        </a:fillRef>
+                        <a:effectRef idx="0">
+                          <a:schemeClr val="accent1"/>
+                        </a:effectRef>
+                        <a:fontRef idx="minor">
+                          <a:schemeClr val="lt1"/>
+                        </a:fontRef>
+                      </wps:style>
+                      <wps:bodyPr rot="0" spcFirstLastPara="0" vertOverflow="overflow" horzOverflow="overflow" vert="horz" wrap="square" lIns="91440" tIns="45720" rIns="91440" bIns="45720" numCol="1" spcCol="0" rtlCol="0" fromWordArt="0" anchor="ctr" anchorCtr="0" forceAA="0" compatLnSpc="1">
+                        <a:prstTxWarp prst="textNoShape">
+                          <a:avLst/>
+                        </a:prstTxWarp>
+                        <a:noAutofit/>
+                      </wps:bodyPr>
+                    </wps:wsp>
+                  </a:graphicData>
+                </a:graphic>
+              </wp:anchor>
+            </w:drawing>
+          </mc:Choice>
+          <mc:Fallback>
+            <w:pict>
+              <v:rect w14:anchorId="17D10EA5" id="Rectangle 2" o:spid="_x0000_s1026" style="position:absolute;margin-left:97.25pt;margin-top:39.6pt;width:24.7pt;height:28.5pt;z-index:251668480;visibility:visible;mso-wrap-style:square;mso-wrap-distance-left:9pt;mso-wrap-distance-top:0;mso-wrap-distance-right:9pt;mso-wrap-distance-bottom:0;mso-position-horizontal:absolute;mso-position-horizontal-relative:text;mso-position-vertical:absolute;mso-position-vertical-relative:text;v-text-anchor:middle" o:gfxdata="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" fillcolor="white [3212]" stroked="f" strokeweight="1pt"/>
+            </w:pict>
+          </mc:Fallback>
+        </mc:AlternateContent>
+      </w:r>
       <w:r>
         <w:rPr>
           <w:noProof/>
@@ -679,8 +827,6 @@
           <w:lang w:val="en-CA"/>
         </w:rPr>
       </w:pPr>
-      <w:bookmarkStart w:id="0" w:name="_GoBack"/>
-      <w:bookmarkEnd w:id="0"/>
     </w:p>
     <w:tbl>
       <w:tblPr>
@@ -2277,6 +2423,23 @@
               <w:t xml:space="preserve"> data to Tracks</w:t>
             </w:r>
           </w:p>
+          <w:p>
+            <w:pPr>
+              <w:rPr>
+                <w:sz w:val="18"/>
+                <w:szCs w:val="18"/>
+                <w:lang w:val="en-CA"/>
+              </w:rPr>
+            </w:pPr>
+            <w:r>
+              <w:rPr>
+                <w:sz w:val="18"/>
+                <w:szCs w:val="18"/>
+                <w:lang w:val="en-CA"/>
+              </w:rPr>
+              <w:t>(each button will have its own physical event method)</w:t>
+            </w:r>
+          </w:p>
         </w:tc>
       </w:tr>
       <w:tr>
@@ -2335,6 +2498,71 @@
                 <w:lang w:val="en-CA"/>
               </w:rPr>
             </w:pPr>
+            <w:r>
+              <w:rPr>
+                <w:noProof/>
+                <w:lang w:val="en-CA"/>
+              </w:rPr>
+              <mc:AlternateContent>
+                <mc:Choice Requires="wpi">
+                  <w:drawing>
+                    <wp:anchor distT="0" distB="0" distL="114300" distR="114300" simplePos="0" relativeHeight="251670528" behindDoc="0" locked="0" layoutInCell="1" allowOverlap="1">
+                      <wp:simplePos x="0" y="0"/>
+                      <wp:positionH relativeFrom="column">
+                        <wp:posOffset>3655189</wp:posOffset>
+                      </wp:positionH>
+                      <wp:positionV relativeFrom="paragraph">
+                        <wp:posOffset>-159127</wp:posOffset>
+                      </wp:positionV>
+                      <wp:extent cx="613440" cy="566640"/>
+                      <wp:effectExtent l="95250" t="95250" r="91440" b="119380"/>
+                      <wp:wrapNone/>
+                      <wp:docPr id="7" name="Ink 7"/>
+                      <wp:cNvGraphicFramePr/>
+                      <a:graphic xmlns:a="http://schemas.openxmlformats.org/drawingml/2006/main">
+                        <a:graphicData uri="http://schemas.microsoft.com/office/word/2010/wordprocessingInk">
+                          <w14:contentPart bwMode="auto" r:id="rId20">
+                            <w14:nvContentPartPr>
+                              <w14:cNvContentPartPr/>
+                            </w14:nvContentPartPr>
+                            <w14:xfrm>
+                              <a:off x="0" y="0"/>
+                              <a:ext cx="613440" cy="566640"/>
+                            </w14:xfrm>
+                          </w14:contentPart>
+                        </a:graphicData>
+                      </a:graphic>
+                    </wp:anchor>
+                  </w:drawing>
+                </mc:Choice>
+                <mc:Fallback>
+                  <w:pict>
+                    <v:shapetype w14:anchorId="2F29E5CA" id="_x0000_t75" coordsize="21600,21600" o:spt="75" o:preferrelative="t" path="m@4@5l@4@11@9@11@9@5xe" filled="f" stroked="f">
+                      <v:stroke joinstyle="miter"/>
+                      <v:formulas>
+                        <v:f eqn="if lineDrawn pixelLineWidth 0"/>
+                        <v:f eqn="sum @0 1 0"/>
+                        <v:f eqn="sum 0 0 @1"/>
+                        <v:f eqn="prod @2 1 2"/>
+                        <v:f eqn="prod @3 21600 pixelWidth"/>
+                        <v:f eqn="prod @3 21600 pixelHeight"/>
+                        <v:f eqn="sum @0 0 1"/>
+                        <v:f eqn="prod @6 1 2"/>
+                        <v:f eqn="prod @7 21600 pixelWidth"/>
+                        <v:f eqn="sum @8 21600 0"/>
+                        <v:f eqn="prod @7 21600 pixelHeight"/>
+                        <v:f eqn="sum @10 21600 0"/>
+                      </v:formulas>
+                      <v:path o:extrusionok="f" gradientshapeok="t" o:connecttype="rect"/>
+                      <o:lock v:ext="edit" aspectratio="t"/>
+                    </v:shapetype>
+                    <v:shape id="Ink 7" o:spid="_x0000_s1026" type="#_x0000_t75" style="position:absolute;margin-left:282.85pt;margin-top:-17.5pt;width:58.2pt;height:54.5pt;z-index:251670528;visibility:visible;mso-wrap-style:square;mso-wrap-distance-left:9pt;mso-wrap-distance-top:0;mso-wrap-distance-right:9pt;mso-wrap-distance-bottom:0;mso-position-horizontal:absolute;mso-position-horizontal-relative:text;mso-position-vertical:absolute;mso-position-vertical-relative:text" o:gfxdata="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">
+                      <v:imagedata r:id="rId21" o:title=""/>
+                    </v:shape>
+                  </w:pict>
+                </mc:Fallback>
+              </mc:AlternateContent>
+            </w:r>
             <w:r>
               <w:rPr>
                 <w:lang w:val="en-CA"/>
@@ -2967,6 +3195,52 @@
             </w:pPr>
             <w:r>
               <w:rPr>
+                <w:noProof/>
+                <w:lang w:val="en-CA"/>
+              </w:rPr>
+              <mc:AlternateContent>
+                <mc:Choice Requires="wpi">
+                  <w:drawing>
+                    <wp:anchor distT="0" distB="0" distL="114300" distR="114300" simplePos="0" relativeHeight="251671552" behindDoc="0" locked="0" layoutInCell="1" allowOverlap="1">
+                      <wp:simplePos x="0" y="0"/>
+                      <wp:positionH relativeFrom="column">
+                        <wp:posOffset>338869</wp:posOffset>
+                      </wp:positionH>
+                      <wp:positionV relativeFrom="paragraph">
+                        <wp:posOffset>-615653</wp:posOffset>
+                      </wp:positionV>
+                      <wp:extent cx="1782000" cy="1258560"/>
+                      <wp:effectExtent l="95250" t="95250" r="85090" b="132715"/>
+                      <wp:wrapNone/>
+                      <wp:docPr id="8" name="Ink 8"/>
+                      <wp:cNvGraphicFramePr/>
+                      <a:graphic xmlns:a="http://schemas.openxmlformats.org/drawingml/2006/main">
+                        <a:graphicData uri="http://schemas.microsoft.com/office/word/2010/wordprocessingInk">
+                          <w14:contentPart bwMode="auto" r:id="rId22">
+                            <w14:nvContentPartPr>
+                              <w14:cNvContentPartPr/>
+                            </w14:nvContentPartPr>
+                            <w14:xfrm>
+                              <a:off x="0" y="0"/>
+                              <a:ext cx="1782000" cy="1258560"/>
+                            </w14:xfrm>
+                          </w14:contentPart>
+                        </a:graphicData>
+                      </a:graphic>
+                    </wp:anchor>
+                  </w:drawing>
+                </mc:Choice>
+                <mc:Fallback>
+                  <w:pict>
+                    <v:shape w14:anchorId="08764B0E" id="Ink 8" o:spid="_x0000_s1026" type="#_x0000_t75" style="position:absolute;margin-left:21.75pt;margin-top:-53.45pt;width:150.2pt;height:109.05pt;z-index:251671552;visibility:visible;mso-wrap-style:square;mso-wrap-distance-left:9pt;mso-wrap-distance-top:0;mso-wrap-distance-right:9pt;mso-wrap-distance-bottom:0;mso-position-horizontal:absolute;mso-position-horizontal-relative:text;mso-position-vertical:absolute;mso-position-vertical-relative:text" o:gfxdata="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">
+                      <v:imagedata r:id="rId23" o:title=""/>
+                    </v:shape>
+                  </w:pict>
+                </mc:Fallback>
+              </mc:AlternateContent>
+            </w:r>
+            <w:r>
+              <w:rPr>
                 <w:lang w:val="en-CA"/>
               </w:rPr>
               <w:t xml:space="preserve">List&lt; </w:t>
@@ -2990,14 +3264,28 @@
               <w:rPr>
                 <w:lang w:val="en-CA"/>
               </w:rPr>
-              <w:t>List_TracksForPlaylist</w:t>
-            </w:r>
-            <w:proofErr w:type="spellEnd"/>
-            <w:r>
-              <w:rPr>
-                <w:lang w:val="en-CA"/>
-              </w:rPr>
-              <w:t xml:space="preserve">(string </w:t>
+              <w:t>List_</w:t>
+            </w:r>
+            <w:proofErr w:type="gramStart"/>
+            <w:r>
+              <w:rPr>
+                <w:lang w:val="en-CA"/>
+              </w:rPr>
+              <w:t>TracksForPlaylist</w:t>
+            </w:r>
+            <w:proofErr w:type="spellEnd"/>
+            <w:r>
+              <w:rPr>
+                <w:lang w:val="en-CA"/>
+              </w:rPr>
+              <w:t>(</w:t>
+            </w:r>
+            <w:proofErr w:type="gramEnd"/>
+            <w:r>
+              <w:rPr>
+                <w:lang w:val="en-CA"/>
+              </w:rPr>
+              <w:t xml:space="preserve">string </w:t>
             </w:r>
             <w:proofErr w:type="spellStart"/>
             <w:r>
@@ -3134,6 +3422,8 @@
             </w:r>
           </w:p>
         </w:tc>
+        <w:bookmarkStart w:id="0" w:name="_GoBack"/>
+        <w:bookmarkEnd w:id="0"/>
       </w:tr>
       <w:tr>
         <w:tc>
@@ -5390,7 +5680,7 @@
                     <pic:cNvPicPr/>
                   </pic:nvPicPr>
                   <pic:blipFill>
-                    <a:blip r:embed="rId20"/>
+                    <a:blip r:embed="rId24"/>
                     <a:stretch>
                       <a:fillRect/>
                     </a:stretch>
@@ -5412,7 +5702,7 @@
       </w:r>
     </w:p>
     <w:sectPr>
-      <w:headerReference w:type="default" r:id="rId21"/>
+      <w:headerReference w:type="default" r:id="rId25"/>
       <w:pgSz w:w="12240" w:h="15840"/>
       <w:pgMar w:top="1440" w:right="1440" w:bottom="1440" w:left="1440" w:header="720" w:footer="720" w:gutter="0"/>
       <w:cols w:space="720"/>
@@ -7053,6 +7343,60 @@
 </inkml:ink>
 </file>
 
+<file path=word/ink/ink6.xml><?xml version="1.0" encoding="utf-8"?>
+<inkml:ink xmlns:inkml="http://www.w3.org/2003/InkML">
+  <inkml:definitions>
+    <inkml:context xml:id="ctx0">
+      <inkml:inkSource xml:id="inkSrc0">
+        <inkml:traceFormat>
+          <inkml:channel name="X" type="integer" min="-2.14748E9" max="2.14748E9" units="cm"/>
+          <inkml:channel name="Y" type="integer" min="-2.14748E9" max="2.14748E9" units="cm"/>
+        </inkml:traceFormat>
+        <inkml:channelProperties>
+          <inkml:channelProperty channel="X" name="resolution" value="1000" units="1/cm"/>
+          <inkml:channelProperty channel="Y" name="resolution" value="1000" units="1/cm"/>
+        </inkml:channelProperties>
+      </inkml:inkSource>
+      <inkml:timestamp xml:id="ts0" timeString="2019-10-24T02:01:05.981"/>
+    </inkml:context>
+    <inkml:brush xml:id="br0">
+      <inkml:brushProperty name="width" value="0.35" units="cm"/>
+      <inkml:brushProperty name="height" value="0.35" units="cm"/>
+      <inkml:brushProperty name="color" value="#E71224"/>
+      <inkml:brushProperty name="ignorePressure" value="1"/>
+    </inkml:brush>
+  </inkml:definitions>
+  <inkml:trace contextRef="#ctx0" brushRef="#br0">1 1314,'1'16,"1"0,0 0,2 0,0-1,0 1,2-1,-1 0,2-1,2 5,0-1,-1 1,-6-13,0 0,1 0,-1 0,1-1,1 1,-1-1,1 0,1 1,-4-5,1 1,0-1,0 0,0 1,0-1,0 0,0 0,0 0,0-1,1 1,-1-1,0 1,0-1,1 1,-1-1,0 0,1 0,-1 0,0-1,0 1,1 0,-1-1,0 0,0 1,0-1,1 0,11-4,0-1,0-1,-1 0,0 0,0-1,3-4,24-19,9-11,-36 30,511-495,-438 420,11-11,233-241,-230 227,-6-4,9-23,-81 106</inkml:trace>
+</inkml:ink>
+</file>
+
+<file path=word/ink/ink7.xml><?xml version="1.0" encoding="utf-8"?>
+<inkml:ink xmlns:inkml="http://www.w3.org/2003/InkML">
+  <inkml:definitions>
+    <inkml:context xml:id="ctx0">
+      <inkml:inkSource xml:id="inkSrc0">
+        <inkml:traceFormat>
+          <inkml:channel name="X" type="integer" min="-2.14748E9" max="2.14748E9" units="cm"/>
+          <inkml:channel name="Y" type="integer" min="-2.14748E9" max="2.14748E9" units="cm"/>
+        </inkml:traceFormat>
+        <inkml:channelProperties>
+          <inkml:channelProperty channel="X" name="resolution" value="1000" units="1/cm"/>
+          <inkml:channelProperty channel="Y" name="resolution" value="1000" units="1/cm"/>
+        </inkml:channelProperties>
+      </inkml:inkSource>
+      <inkml:timestamp xml:id="ts0" timeString="2019-10-24T02:44:38.712"/>
+    </inkml:context>
+    <inkml:brush xml:id="br0">
+      <inkml:brushProperty name="width" value="0.35" units="cm"/>
+      <inkml:brushProperty name="height" value="0.35" units="cm"/>
+      <inkml:brushProperty name="color" value="#E71224"/>
+      <inkml:brushProperty name="ignorePressure" value="1"/>
+    </inkml:brush>
+  </inkml:definitions>
+  <inkml:trace contextRef="#ctx0" brushRef="#br0">1 2755,'1'3,"1"1,-1 0,1-1,0 1,0-1,0 0,1 0,-1 0,1 0,0 0,-1 0,1-1,3 3,5 4,27 33,-2 1,-2 2,-2 1,-2 2,24 50,-33-61,2-2,1-1,2-1,1-1,2-1,1-1,1-2,23 15,-43-34,1 0,-1-1,1-1,0 0,1-1,1 0,-10-4,0 0,0-1,1 0,-1 0,1-1,-1 1,1-1,-1 0,0 0,1 0,-1 0,1-1,-1 0,1 0,-1 0,0-1,0 1,1-1,-1 0,3-2,117-67,56-19,50-27,67-54,-8-12,-9-13,32-45,710-668,-271 169,-435 422,103-109,-403 410</inkml:trace>
+</inkml:ink>
+</file>
+
 <file path=word/theme/theme1.xml><?xml version="1.0" encoding="utf-8"?>
 <a:theme xmlns:a="http://schemas.openxmlformats.org/drawingml/2006/main" name="Office Theme">
   <a:themeElements>

</xml_diff>

<commit_message>
demo add track OLTP event
</commit_message>
<xml_diff>
--- a/Actual Chinook Playlist Protype UX Processing Plan.docx
+++ b/Actual Chinook Playlist Protype UX Processing Plan.docx
@@ -3422,8 +3422,6 @@
             </w:r>
           </w:p>
         </w:tc>
-        <w:bookmarkStart w:id="0" w:name="_GoBack"/>
-        <w:bookmarkEnd w:id="0"/>
       </w:tr>
       <w:tr>
         <w:tc>
@@ -3697,6 +3695,98 @@
               </w:rPr>
               <w:t>)</w:t>
             </w:r>
+            <w:r>
+              <w:rPr>
+                <w:lang w:val="en-CA"/>
+              </w:rPr>
+              <w:t xml:space="preserve">, </w:t>
+            </w:r>
+          </w:p>
+          <w:p>
+            <w:pPr>
+              <w:rPr>
+                <w:lang w:val="en-CA"/>
+              </w:rPr>
+            </w:pPr>
+            <w:r>
+              <w:rPr>
+                <w:noProof/>
+                <w:lang w:val="en-CA"/>
+              </w:rPr>
+              <mc:AlternateContent>
+                <mc:Choice Requires="wpi">
+                  <w:drawing>
+                    <wp:anchor distT="0" distB="0" distL="114300" distR="114300" simplePos="0" relativeHeight="251672576" behindDoc="0" locked="0" layoutInCell="1" allowOverlap="1">
+                      <wp:simplePos x="0" y="0"/>
+                      <wp:positionH relativeFrom="column">
+                        <wp:posOffset>2023004</wp:posOffset>
+                      </wp:positionH>
+                      <wp:positionV relativeFrom="paragraph">
+                        <wp:posOffset>-436833</wp:posOffset>
+                      </wp:positionV>
+                      <wp:extent cx="2775960" cy="1723680"/>
+                      <wp:effectExtent l="95250" t="95250" r="100965" b="105410"/>
+                      <wp:wrapNone/>
+                      <wp:docPr id="13" name="Ink 13"/>
+                      <wp:cNvGraphicFramePr/>
+                      <a:graphic xmlns:a="http://schemas.openxmlformats.org/drawingml/2006/main">
+                        <a:graphicData uri="http://schemas.microsoft.com/office/word/2010/wordprocessingInk">
+                          <w14:contentPart bwMode="auto" r:id="rId24">
+                            <w14:nvContentPartPr>
+                              <w14:cNvContentPartPr/>
+                            </w14:nvContentPartPr>
+                            <w14:xfrm>
+                              <a:off x="0" y="0"/>
+                              <a:ext cx="2775960" cy="1723680"/>
+                            </w14:xfrm>
+                          </w14:contentPart>
+                        </a:graphicData>
+                      </a:graphic>
+                    </wp:anchor>
+                  </w:drawing>
+                </mc:Choice>
+                <mc:Fallback>
+                  <w:pict>
+                    <v:shapetype w14:anchorId="5EBA0BFD" id="_x0000_t75" coordsize="21600,21600" o:spt="75" o:preferrelative="t" path="m@4@5l@4@11@9@11@9@5xe" filled="f" stroked="f">
+                      <v:stroke joinstyle="miter"/>
+                      <v:formulas>
+                        <v:f eqn="if lineDrawn pixelLineWidth 0"/>
+                        <v:f eqn="sum @0 1 0"/>
+                        <v:f eqn="sum 0 0 @1"/>
+                        <v:f eqn="prod @2 1 2"/>
+                        <v:f eqn="prod @3 21600 pixelWidth"/>
+                        <v:f eqn="prod @3 21600 pixelHeight"/>
+                        <v:f eqn="sum @0 0 1"/>
+                        <v:f eqn="prod @6 1 2"/>
+                        <v:f eqn="prod @7 21600 pixelWidth"/>
+                        <v:f eqn="sum @8 21600 0"/>
+                        <v:f eqn="prod @7 21600 pixelHeight"/>
+                        <v:f eqn="sum @10 21600 0"/>
+                      </v:formulas>
+                      <v:path o:extrusionok="f" gradientshapeok="t" o:connecttype="rect"/>
+                      <o:lock v:ext="edit" aspectratio="t"/>
+                    </v:shapetype>
+                    <v:shape id="Ink 13" o:spid="_x0000_s1026" type="#_x0000_t75" style="position:absolute;margin-left:154.35pt;margin-top:-39.35pt;width:228.5pt;height:145.6pt;z-index:251672576;visibility:visible;mso-wrap-style:square;mso-wrap-distance-left:9pt;mso-wrap-distance-top:0;mso-wrap-distance-right:9pt;mso-wrap-distance-bottom:0;mso-position-horizontal:absolute;mso-position-horizontal-relative:text;mso-position-vertical:absolute;mso-position-vertical-relative:text" o:gfxdata="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">
+                      <v:imagedata r:id="rId25" o:title=""/>
+                    </v:shape>
+                  </w:pict>
+                </mc:Fallback>
+              </mc:AlternateContent>
+            </w:r>
+            <w:proofErr w:type="spellStart"/>
+            <w:r>
+              <w:rPr>
+                <w:lang w:val="en-CA"/>
+              </w:rPr>
+              <w:t>PlayList</w:t>
+            </w:r>
+            <w:proofErr w:type="spellEnd"/>
+            <w:r>
+              <w:rPr>
+                <w:lang w:val="en-CA"/>
+              </w:rPr>
+              <w:t xml:space="preserve"> (10) (this will be filled from event of finding a playlist)</w:t>
+            </w:r>
           </w:p>
         </w:tc>
         <w:tc>
@@ -3906,6 +3996,8 @@
                 <w:lang w:val="en-CA"/>
               </w:rPr>
             </w:pPr>
+            <w:bookmarkStart w:id="0" w:name="_GoBack"/>
+            <w:bookmarkEnd w:id="0"/>
             <w:r>
               <w:rPr>
                 <w:lang w:val="en-CA"/>
@@ -5680,7 +5772,7 @@
                     <pic:cNvPicPr/>
                   </pic:nvPicPr>
                   <pic:blipFill>
-                    <a:blip r:embed="rId24"/>
+                    <a:blip r:embed="rId26"/>
                     <a:stretch>
                       <a:fillRect/>
                     </a:stretch>
@@ -5702,7 +5794,7 @@
       </w:r>
     </w:p>
     <w:sectPr>
-      <w:headerReference w:type="default" r:id="rId25"/>
+      <w:headerReference w:type="default" r:id="rId27"/>
       <w:pgSz w:w="12240" w:h="15840"/>
       <w:pgMar w:top="1440" w:right="1440" w:bottom="1440" w:left="1440" w:header="720" w:footer="720" w:gutter="0"/>
       <w:cols w:space="720"/>
@@ -7397,6 +7489,33 @@
 </inkml:ink>
 </file>
 
+<file path=word/ink/ink8.xml><?xml version="1.0" encoding="utf-8"?>
+<inkml:ink xmlns:inkml="http://www.w3.org/2003/InkML">
+  <inkml:definitions>
+    <inkml:context xml:id="ctx0">
+      <inkml:inkSource xml:id="inkSrc0">
+        <inkml:traceFormat>
+          <inkml:channel name="X" type="integer" min="-2.14748E9" max="2.14748E9" units="cm"/>
+          <inkml:channel name="Y" type="integer" min="-2.14748E9" max="2.14748E9" units="cm"/>
+        </inkml:traceFormat>
+        <inkml:channelProperties>
+          <inkml:channelProperty channel="X" name="resolution" value="1000" units="1/cm"/>
+          <inkml:channelProperty channel="Y" name="resolution" value="1000" units="1/cm"/>
+        </inkml:channelProperties>
+      </inkml:inkSource>
+      <inkml:timestamp xml:id="ts0" timeString="2019-10-29T02:37:58.756"/>
+    </inkml:context>
+    <inkml:brush xml:id="br0">
+      <inkml:brushProperty name="width" value="0.35" units="cm"/>
+      <inkml:brushProperty name="height" value="0.35" units="cm"/>
+      <inkml:brushProperty name="color" value="#E71224"/>
+      <inkml:brushProperty name="ignorePressure" value="1"/>
+    </inkml:brush>
+  </inkml:definitions>
+  <inkml:trace contextRef="#ctx0" brushRef="#br0">0 2990,'1'8,"1"0,-1 0,1-1,1 1,0 0,0-1,0 0,4 6,-1 1,38 69,3-3,40 50,-15-22,-33-48,185 276,-144-226,89 93,-77-106,53 60,-108-113,-2 2,20 34,-39-52,-12-20,1 0,0 0,0 0,0-1,1 1,0-1,1-1,0 1,0-1,2 1,-8-6,14 10,1 0,0-1,0-1,1 0,0-2,1 0,-16-6,0-1,0 1,0-1,0 0,0 0,1 0,-1 0,0 0,0 0,0-1,0 1,1-1,-1 1,0-1,0 0,0 0,0 0,0 0,34-26,-24 16,239-192,260-159,-199 168,84-47,75-58,1168-810,-1116 731,-71 30,-86 42,-85 49,-67 46,171-224,-322 360,-12 16,2 2,11-6,-42 43,2 1,0 1,1 1,1 1,0 1,28-11,-19 13</inkml:trace>
+</inkml:ink>
+</file>
+
 <file path=word/theme/theme1.xml><?xml version="1.0" encoding="utf-8"?>
 <a:theme xmlns:a="http://schemas.openxmlformats.org/drawingml/2006/main" name="Office Theme">
   <a:themeElements>

</xml_diff>

<commit_message>
implement up and down buttons
</commit_message>
<xml_diff>
--- a/Actual Chinook Playlist Protype UX Processing Plan.docx
+++ b/Actual Chinook Playlist Protype UX Processing Plan.docx
@@ -9,6 +9,8 @@
           <w:lang w:val="en-CA"/>
         </w:rPr>
       </w:pPr>
+      <w:bookmarkStart w:id="0" w:name="_GoBack"/>
+      <w:bookmarkEnd w:id="0"/>
       <w:r>
         <w:rPr>
           <w:lang w:val="en-CA"/>
@@ -3996,8 +3998,6 @@
                 <w:lang w:val="en-CA"/>
               </w:rPr>
             </w:pPr>
-            <w:bookmarkStart w:id="0" w:name="_GoBack"/>
-            <w:bookmarkEnd w:id="0"/>
             <w:r>
               <w:rPr>
                 <w:lang w:val="en-CA"/>
@@ -4406,6 +4406,71 @@
                 <w:lang w:val="en-CA"/>
               </w:rPr>
             </w:pPr>
+            <w:r>
+              <w:rPr>
+                <w:noProof/>
+                <w:lang w:val="en-CA"/>
+              </w:rPr>
+              <mc:AlternateContent>
+                <mc:Choice Requires="wpi">
+                  <w:drawing>
+                    <wp:anchor distT="0" distB="0" distL="114300" distR="114300" simplePos="0" relativeHeight="251673600" behindDoc="0" locked="0" layoutInCell="1" allowOverlap="1">
+                      <wp:simplePos x="0" y="0"/>
+                      <wp:positionH relativeFrom="column">
+                        <wp:posOffset>2050364</wp:posOffset>
+                      </wp:positionH>
+                      <wp:positionV relativeFrom="paragraph">
+                        <wp:posOffset>-358626</wp:posOffset>
+                      </wp:positionV>
+                      <wp:extent cx="2142360" cy="1955160"/>
+                      <wp:effectExtent l="114300" t="95250" r="86995" b="121920"/>
+                      <wp:wrapNone/>
+                      <wp:docPr id="12" name="Ink 12"/>
+                      <wp:cNvGraphicFramePr/>
+                      <a:graphic xmlns:a="http://schemas.openxmlformats.org/drawingml/2006/main">
+                        <a:graphicData uri="http://schemas.microsoft.com/office/word/2010/wordprocessingInk">
+                          <w14:contentPart bwMode="auto" r:id="rId26">
+                            <w14:nvContentPartPr>
+                              <w14:cNvContentPartPr/>
+                            </w14:nvContentPartPr>
+                            <w14:xfrm>
+                              <a:off x="0" y="0"/>
+                              <a:ext cx="2142360" cy="1955160"/>
+                            </w14:xfrm>
+                          </w14:contentPart>
+                        </a:graphicData>
+                      </a:graphic>
+                    </wp:anchor>
+                  </w:drawing>
+                </mc:Choice>
+                <mc:Fallback>
+                  <w:pict>
+                    <v:shapetype w14:anchorId="639179AB" id="_x0000_t75" coordsize="21600,21600" o:spt="75" o:preferrelative="t" path="m@4@5l@4@11@9@11@9@5xe" filled="f" stroked="f">
+                      <v:stroke joinstyle="miter"/>
+                      <v:formulas>
+                        <v:f eqn="if lineDrawn pixelLineWidth 0"/>
+                        <v:f eqn="sum @0 1 0"/>
+                        <v:f eqn="sum 0 0 @1"/>
+                        <v:f eqn="prod @2 1 2"/>
+                        <v:f eqn="prod @3 21600 pixelWidth"/>
+                        <v:f eqn="prod @3 21600 pixelHeight"/>
+                        <v:f eqn="sum @0 0 1"/>
+                        <v:f eqn="prod @6 1 2"/>
+                        <v:f eqn="prod @7 21600 pixelWidth"/>
+                        <v:f eqn="sum @8 21600 0"/>
+                        <v:f eqn="prod @7 21600 pixelHeight"/>
+                        <v:f eqn="sum @10 21600 0"/>
+                      </v:formulas>
+                      <v:path o:extrusionok="f" gradientshapeok="t" o:connecttype="rect"/>
+                      <o:lock v:ext="edit" aspectratio="t"/>
+                    </v:shapetype>
+                    <v:shape id="Ink 12" o:spid="_x0000_s1026" type="#_x0000_t75" style="position:absolute;margin-left:156.5pt;margin-top:-33.2pt;width:178.65pt;height:163.9pt;z-index:251673600;visibility:visible;mso-wrap-style:square;mso-wrap-distance-left:9pt;mso-wrap-distance-top:0;mso-wrap-distance-right:9pt;mso-wrap-distance-bottom:0;mso-position-horizontal:absolute;mso-position-horizontal-relative:text;mso-position-vertical:absolute;mso-position-vertical-relative:text" o:gfxdata="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">
+                      <v:imagedata r:id="rId27" o:title=""/>
+                    </v:shape>
+                  </w:pict>
+                </mc:Fallback>
+              </mc:AlternateContent>
+            </w:r>
             <w:r>
               <w:rPr>
                 <w:lang w:val="en-CA"/>
@@ -5772,7 +5837,7 @@
                     <pic:cNvPicPr/>
                   </pic:nvPicPr>
                   <pic:blipFill>
-                    <a:blip r:embed="rId26"/>
+                    <a:blip r:embed="rId28"/>
                     <a:stretch>
                       <a:fillRect/>
                     </a:stretch>
@@ -5794,7 +5859,7 @@
       </w:r>
     </w:p>
     <w:sectPr>
-      <w:headerReference w:type="default" r:id="rId27"/>
+      <w:headerReference w:type="default" r:id="rId29"/>
       <w:pgSz w:w="12240" w:h="15840"/>
       <w:pgMar w:top="1440" w:right="1440" w:bottom="1440" w:left="1440" w:header="720" w:footer="720" w:gutter="0"/>
       <w:cols w:space="720"/>
@@ -7516,6 +7581,33 @@
 </inkml:ink>
 </file>
 
+<file path=word/ink/ink9.xml><?xml version="1.0" encoding="utf-8"?>
+<inkml:ink xmlns:inkml="http://www.w3.org/2003/InkML">
+  <inkml:definitions>
+    <inkml:context xml:id="ctx0">
+      <inkml:inkSource xml:id="inkSrc0">
+        <inkml:traceFormat>
+          <inkml:channel name="X" type="integer" min="-2.14748E9" max="2.14748E9" units="cm"/>
+          <inkml:channel name="Y" type="integer" min="-2.14748E9" max="2.14748E9" units="cm"/>
+        </inkml:traceFormat>
+        <inkml:channelProperties>
+          <inkml:channelProperty channel="X" name="resolution" value="1000" units="1/cm"/>
+          <inkml:channelProperty channel="Y" name="resolution" value="1000" units="1/cm"/>
+        </inkml:channelProperties>
+      </inkml:inkSource>
+      <inkml:timestamp xml:id="ts0" timeString="2019-10-31T02:32:06.398"/>
+    </inkml:context>
+    <inkml:brush xml:id="br0">
+      <inkml:brushProperty name="width" value="0.35" units="cm"/>
+      <inkml:brushProperty name="height" value="0.35" units="cm"/>
+      <inkml:brushProperty name="color" value="#E71224"/>
+      <inkml:brushProperty name="ignorePressure" value="1"/>
+    </inkml:brush>
+  </inkml:definitions>
+  <inkml:trace contextRef="#ctx0" brushRef="#br0">0 3566,'2'30,"1"-1,2 1,1-1,1 0,4 7,4 24,68 309,2 10,-51-234,50 182,-46-214,4-2,20 30,-61-139,0 1,1 0,-1 0,1 0,0-1,0 1,-1-1,2 0,-1 1,0-1,0 0,3 1,-3-2,0 0,0-1,0 1,0-1,0 0,0 1,1-1,-1 0,0 0,0-1,0 1,0 0,0-1,1 1,-1-1,0 0,0 1,0-1,0 0,0 0,0-1,31-17,0-1,-2-2,-1-1,18-18,-4 5,195-168,108-110,97-104,82-86,59-64,596-612,-49-40,-720 745,-95 98</inkml:trace>
+</inkml:ink>
+</file>
+
 <file path=word/theme/theme1.xml><?xml version="1.0" encoding="utf-8"?>
 <a:theme xmlns:a="http://schemas.openxmlformats.org/drawingml/2006/main" name="Office Theme">
   <a:themeElements>

</xml_diff>

<commit_message>
implement the BLL Remove track
</commit_message>
<xml_diff>
--- a/Actual Chinook Playlist Protype UX Processing Plan.docx
+++ b/Actual Chinook Playlist Protype UX Processing Plan.docx
@@ -9,8 +9,6 @@
           <w:lang w:val="en-CA"/>
         </w:rPr>
       </w:pPr>
-      <w:bookmarkStart w:id="0" w:name="_GoBack"/>
-      <w:bookmarkEnd w:id="0"/>
       <w:r>
         <w:rPr>
           <w:lang w:val="en-CA"/>
@@ -5458,6 +5456,71 @@
             </w:pPr>
             <w:r>
               <w:rPr>
+                <w:noProof/>
+                <w:lang w:val="en-CA"/>
+              </w:rPr>
+              <mc:AlternateContent>
+                <mc:Choice Requires="wpi">
+                  <w:drawing>
+                    <wp:anchor distT="0" distB="0" distL="114300" distR="114300" simplePos="0" relativeHeight="251674624" behindDoc="0" locked="0" layoutInCell="1" allowOverlap="1">
+                      <wp:simplePos x="0" y="0"/>
+                      <wp:positionH relativeFrom="column">
+                        <wp:posOffset>1253269</wp:posOffset>
+                      </wp:positionH>
+                      <wp:positionV relativeFrom="paragraph">
+                        <wp:posOffset>-61400</wp:posOffset>
+                      </wp:positionV>
+                      <wp:extent cx="1488960" cy="449640"/>
+                      <wp:effectExtent l="95250" t="95250" r="92710" b="121920"/>
+                      <wp:wrapNone/>
+                      <wp:docPr id="15" name="Ink 15"/>
+                      <wp:cNvGraphicFramePr/>
+                      <a:graphic xmlns:a="http://schemas.openxmlformats.org/drawingml/2006/main">
+                        <a:graphicData uri="http://schemas.microsoft.com/office/word/2010/wordprocessingInk">
+                          <w14:contentPart bwMode="auto" r:id="rId28">
+                            <w14:nvContentPartPr>
+                              <w14:cNvContentPartPr/>
+                            </w14:nvContentPartPr>
+                            <w14:xfrm>
+                              <a:off x="0" y="0"/>
+                              <a:ext cx="1488960" cy="449640"/>
+                            </w14:xfrm>
+                          </w14:contentPart>
+                        </a:graphicData>
+                      </a:graphic>
+                    </wp:anchor>
+                  </w:drawing>
+                </mc:Choice>
+                <mc:Fallback>
+                  <w:pict>
+                    <v:shapetype w14:anchorId="6C0A2835" id="_x0000_t75" coordsize="21600,21600" o:spt="75" o:preferrelative="t" path="m@4@5l@4@11@9@11@9@5xe" filled="f" stroked="f">
+                      <v:stroke joinstyle="miter"/>
+                      <v:formulas>
+                        <v:f eqn="if lineDrawn pixelLineWidth 0"/>
+                        <v:f eqn="sum @0 1 0"/>
+                        <v:f eqn="sum 0 0 @1"/>
+                        <v:f eqn="prod @2 1 2"/>
+                        <v:f eqn="prod @3 21600 pixelWidth"/>
+                        <v:f eqn="prod @3 21600 pixelHeight"/>
+                        <v:f eqn="sum @0 0 1"/>
+                        <v:f eqn="prod @6 1 2"/>
+                        <v:f eqn="prod @7 21600 pixelWidth"/>
+                        <v:f eqn="sum @8 21600 0"/>
+                        <v:f eqn="prod @7 21600 pixelHeight"/>
+                        <v:f eqn="sum @10 21600 0"/>
+                      </v:formulas>
+                      <v:path o:extrusionok="f" gradientshapeok="t" o:connecttype="rect"/>
+                      <o:lock v:ext="edit" aspectratio="t"/>
+                    </v:shapetype>
+                    <v:shape id="Ink 15" o:spid="_x0000_s1026" type="#_x0000_t75" style="position:absolute;margin-left:93.75pt;margin-top:-9.8pt;width:127.2pt;height:45.3pt;z-index:251674624;visibility:visible;mso-wrap-style:square;mso-wrap-distance-left:9pt;mso-wrap-distance-top:0;mso-wrap-distance-right:9pt;mso-wrap-distance-bottom:0;mso-position-horizontal:absolute;mso-position-horizontal-relative:text;mso-position-vertical:absolute;mso-position-vertical-relative:text" o:gfxdata="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">
+                      <v:imagedata r:id="rId29" o:title=""/>
+                    </v:shape>
+                  </w:pict>
+                </mc:Fallback>
+              </mc:AlternateContent>
+            </w:r>
+            <w:r>
+              <w:rPr>
                 <w:lang w:val="en-CA"/>
               </w:rPr>
               <w:t xml:space="preserve">void </w:t>
@@ -5629,6 +5692,8 @@
               </w:rPr>
               <w:t xml:space="preserve">, </w:t>
             </w:r>
+            <w:bookmarkStart w:id="0" w:name="_GoBack"/>
+            <w:bookmarkEnd w:id="0"/>
           </w:p>
           <w:p>
             <w:pPr>
@@ -5837,7 +5902,7 @@
                     <pic:cNvPicPr/>
                   </pic:nvPicPr>
                   <pic:blipFill>
-                    <a:blip r:embed="rId28"/>
+                    <a:blip r:embed="rId30"/>
                     <a:stretch>
                       <a:fillRect/>
                     </a:stretch>
@@ -5859,7 +5924,7 @@
       </w:r>
     </w:p>
     <w:sectPr>
-      <w:headerReference w:type="default" r:id="rId29"/>
+      <w:headerReference w:type="default" r:id="rId31"/>
       <w:pgSz w:w="12240" w:h="15840"/>
       <w:pgMar w:top="1440" w:right="1440" w:bottom="1440" w:left="1440" w:header="720" w:footer="720" w:gutter="0"/>
       <w:cols w:space="720"/>
@@ -7391,6 +7456,33 @@
 </inkml:ink>
 </file>
 
+<file path=word/ink/ink10.xml><?xml version="1.0" encoding="utf-8"?>
+<inkml:ink xmlns:inkml="http://www.w3.org/2003/InkML">
+  <inkml:definitions>
+    <inkml:context xml:id="ctx0">
+      <inkml:inkSource xml:id="inkSrc0">
+        <inkml:traceFormat>
+          <inkml:channel name="X" type="integer" min="-2.14748E9" max="2.14748E9" units="cm"/>
+          <inkml:channel name="Y" type="integer" min="-2.14748E9" max="2.14748E9" units="cm"/>
+        </inkml:traceFormat>
+        <inkml:channelProperties>
+          <inkml:channelProperty channel="X" name="resolution" value="1000" units="1/cm"/>
+          <inkml:channelProperty channel="Y" name="resolution" value="1000" units="1/cm"/>
+        </inkml:channelProperties>
+      </inkml:inkSource>
+      <inkml:timestamp xml:id="ts0" timeString="2019-11-02T02:09:06.695"/>
+    </inkml:context>
+    <inkml:brush xml:id="br0">
+      <inkml:brushProperty name="width" value="0.35" units="cm"/>
+      <inkml:brushProperty name="height" value="0.35" units="cm"/>
+      <inkml:brushProperty name="color" value="#E71224"/>
+      <inkml:brushProperty name="ignorePressure" value="1"/>
+    </inkml:brush>
+  </inkml:definitions>
+  <inkml:trace contextRef="#ctx0" brushRef="#br0">1 800,'1'25,"1"1,1-1,1 0,2 0,7 21,2-3,2 0,18 31,-30-64,0-1,0 0,1 0,0 0,1-1,0 0,0 0,6 4,-7-8,0 0,0 0,0-1,1 1,-1-2,1 1,-1-1,1 1,0-2,0 1,0-1,0 0,7-1,9 1,-1-2,1-1,-1-1,7-1,99-27,80-27,62-20,221-66,732-210,-1136 330,863-261,-925 278,-1-2,0-1,-1 0,0-2,-1-1,0-1,-1 0,6-7,135-108,-132 104</inkml:trace>
+</inkml:ink>
+</file>
+
 <file path=word/ink/ink2.xml><?xml version="1.0" encoding="utf-8"?>
 <inkml:ink xmlns:inkml="http://www.w3.org/2003/InkML">
   <inkml:definitions>

</xml_diff>